<commit_message>
Task 6: SQL DQL - Basic Queries
</commit_message>
<xml_diff>
--- a/LMS Project/LMS.docx
+++ b/LMS Project/LMS.docx
@@ -37,7 +37,7 @@
                     <pic:cNvPicPr/>
                   </pic:nvPicPr>
                   <pic:blipFill>
-                    <a:blip r:embed="rId4">
+                    <a:blip r:embed="rId5">
                       <a:extLst>
                         <a:ext uri="{28A0092B-C50C-407E-A947-70E740481C1C}">
                           <a14:useLocalDpi xmlns:a14="http://schemas.microsoft.com/office/drawing/2010/main" val="0"/>
@@ -530,7 +530,7 @@
                     <pic:cNvPicPr/>
                   </pic:nvPicPr>
                   <pic:blipFill>
-                    <a:blip r:embed="rId5">
+                    <a:blip r:embed="rId6">
                       <a:extLst>
                         <a:ext uri="{28A0092B-C50C-407E-A947-70E740481C1C}">
                           <a14:useLocalDpi xmlns:a14="http://schemas.microsoft.com/office/drawing/2010/main" val="0"/>
@@ -557,6 +557,965 @@
         </w:drawing>
       </w:r>
     </w:p>
+    <w:p>
+      <w:pPr>
+        <w:rPr>
+          <w:lang w:val="en-GB"/>
+        </w:rPr>
+      </w:pPr>
+    </w:p>
+    <w:p>
+      <w:pPr>
+        <w:rPr>
+          <w:lang w:val="en-GB"/>
+        </w:rPr>
+      </w:pPr>
+    </w:p>
+    <w:p>
+      <w:pPr>
+        <w:rPr>
+          <w:b/>
+          <w:bCs/>
+        </w:rPr>
+      </w:pPr>
+      <w:r>
+        <w:rPr>
+          <w:b/>
+          <w:bCs/>
+        </w:rPr>
+        <w:lastRenderedPageBreak/>
+        <w:t>Task 6: SQL DQL - Basic Queries</w:t>
+      </w:r>
+    </w:p>
+    <w:p/>
+    <w:p>
+      <w:pPr>
+        <w:pStyle w:val="ListParagraph"/>
+        <w:numPr>
+          <w:ilvl w:val="0"/>
+          <w:numId w:val="1"/>
+        </w:numPr>
+      </w:pPr>
+      <w:r>
+        <w:t>List all books published after 2020</w:t>
+      </w:r>
+    </w:p>
+    <w:p>
+      <w:pPr>
+        <w:pStyle w:val="ListParagraph"/>
+      </w:pPr>
+      <w:r>
+        <w:rPr>
+          <w:noProof/>
+        </w:rPr>
+        <w:drawing>
+          <wp:inline distT="0" distB="0" distL="0" distR="0" wp14:anchorId="739424F5" wp14:editId="082A7D98">
+            <wp:extent cx="5731510" cy="3287395"/>
+            <wp:effectExtent l="0" t="0" r="2540" b="8255"/>
+            <wp:docPr id="630825965" name="Picture 4"/>
+            <wp:cNvGraphicFramePr>
+              <a:graphicFrameLocks xmlns:a="http://schemas.openxmlformats.org/drawingml/2006/main" noChangeAspect="1"/>
+            </wp:cNvGraphicFramePr>
+            <a:graphic xmlns:a="http://schemas.openxmlformats.org/drawingml/2006/main">
+              <a:graphicData uri="http://schemas.openxmlformats.org/drawingml/2006/picture">
+                <pic:pic xmlns:pic="http://schemas.openxmlformats.org/drawingml/2006/picture">
+                  <pic:nvPicPr>
+                    <pic:cNvPr id="0" name="Picture 13"/>
+                    <pic:cNvPicPr>
+                      <a:picLocks noChangeAspect="1" noChangeArrowheads="1"/>
+                    </pic:cNvPicPr>
+                  </pic:nvPicPr>
+                  <pic:blipFill>
+                    <a:blip r:embed="rId7" cstate="print">
+                      <a:extLst>
+                        <a:ext uri="{28A0092B-C50C-407E-A947-70E740481C1C}">
+                          <a14:useLocalDpi xmlns:a14="http://schemas.microsoft.com/office/drawing/2010/main" val="0"/>
+                        </a:ext>
+                      </a:extLst>
+                    </a:blip>
+                    <a:srcRect/>
+                    <a:stretch>
+                      <a:fillRect/>
+                    </a:stretch>
+                  </pic:blipFill>
+                  <pic:spPr bwMode="auto">
+                    <a:xfrm>
+                      <a:off x="0" y="0"/>
+                      <a:ext cx="5731510" cy="3287395"/>
+                    </a:xfrm>
+                    <a:prstGeom prst="rect">
+                      <a:avLst/>
+                    </a:prstGeom>
+                    <a:noFill/>
+                    <a:ln>
+                      <a:noFill/>
+                    </a:ln>
+                  </pic:spPr>
+                </pic:pic>
+              </a:graphicData>
+            </a:graphic>
+          </wp:inline>
+        </w:drawing>
+      </w:r>
+    </w:p>
+    <w:p>
+      <w:pPr>
+        <w:pStyle w:val="ListParagraph"/>
+      </w:pPr>
+    </w:p>
+    <w:p>
+      <w:pPr>
+        <w:pStyle w:val="ListParagraph"/>
+      </w:pPr>
+    </w:p>
+    <w:p>
+      <w:pPr>
+        <w:pStyle w:val="ListParagraph"/>
+        <w:numPr>
+          <w:ilvl w:val="0"/>
+          <w:numId w:val="1"/>
+        </w:numPr>
+        <w:rPr>
+          <w:lang w:val="en-GB"/>
+        </w:rPr>
+      </w:pPr>
+      <w:r>
+        <w:t>Find all members whose membership expires in the next 30 days</w:t>
+      </w:r>
+    </w:p>
+    <w:p>
+      <w:pPr>
+        <w:pStyle w:val="ListParagraph"/>
+        <w:rPr>
+          <w:lang w:val="en-GB"/>
+        </w:rPr>
+      </w:pPr>
+      <w:r>
+        <w:rPr>
+          <w:noProof/>
+        </w:rPr>
+        <w:drawing>
+          <wp:inline distT="0" distB="0" distL="0" distR="0" wp14:anchorId="4EE56DD5" wp14:editId="09E5EA20">
+            <wp:extent cx="5731510" cy="3876675"/>
+            <wp:effectExtent l="0" t="0" r="2540" b="9525"/>
+            <wp:docPr id="1148949481" name="Picture 5"/>
+            <wp:cNvGraphicFramePr>
+              <a:graphicFrameLocks xmlns:a="http://schemas.openxmlformats.org/drawingml/2006/main" noChangeAspect="1"/>
+            </wp:cNvGraphicFramePr>
+            <a:graphic xmlns:a="http://schemas.openxmlformats.org/drawingml/2006/main">
+              <a:graphicData uri="http://schemas.openxmlformats.org/drawingml/2006/picture">
+                <pic:pic xmlns:pic="http://schemas.openxmlformats.org/drawingml/2006/picture">
+                  <pic:nvPicPr>
+                    <pic:cNvPr id="0" name="Picture 15"/>
+                    <pic:cNvPicPr>
+                      <a:picLocks noChangeAspect="1" noChangeArrowheads="1"/>
+                    </pic:cNvPicPr>
+                  </pic:nvPicPr>
+                  <pic:blipFill>
+                    <a:blip r:embed="rId8">
+                      <a:extLst>
+                        <a:ext uri="{28A0092B-C50C-407E-A947-70E740481C1C}">
+                          <a14:useLocalDpi xmlns:a14="http://schemas.microsoft.com/office/drawing/2010/main" val="0"/>
+                        </a:ext>
+                      </a:extLst>
+                    </a:blip>
+                    <a:srcRect/>
+                    <a:stretch>
+                      <a:fillRect/>
+                    </a:stretch>
+                  </pic:blipFill>
+                  <pic:spPr bwMode="auto">
+                    <a:xfrm>
+                      <a:off x="0" y="0"/>
+                      <a:ext cx="5731510" cy="3876675"/>
+                    </a:xfrm>
+                    <a:prstGeom prst="rect">
+                      <a:avLst/>
+                    </a:prstGeom>
+                    <a:noFill/>
+                    <a:ln>
+                      <a:noFill/>
+                    </a:ln>
+                  </pic:spPr>
+                </pic:pic>
+              </a:graphicData>
+            </a:graphic>
+          </wp:inline>
+        </w:drawing>
+      </w:r>
+    </w:p>
+    <w:p>
+      <w:pPr>
+        <w:pStyle w:val="ListParagraph"/>
+        <w:numPr>
+          <w:ilvl w:val="0"/>
+          <w:numId w:val="1"/>
+        </w:numPr>
+        <w:rPr>
+          <w:lang w:val="en-GB"/>
+        </w:rPr>
+      </w:pPr>
+      <w:r>
+        <w:lastRenderedPageBreak/>
+        <w:t>Show all overdue borrowings (</w:t>
+      </w:r>
+      <w:proofErr w:type="spellStart"/>
+      <w:r>
+        <w:t>return_date</w:t>
+      </w:r>
+      <w:proofErr w:type="spellEnd"/>
+      <w:r>
+        <w:t xml:space="preserve"> IS NULL AND </w:t>
+      </w:r>
+      <w:proofErr w:type="spellStart"/>
+      <w:r>
+        <w:t>due_date</w:t>
+      </w:r>
+      <w:proofErr w:type="spellEnd"/>
+      <w:r>
+        <w:t xml:space="preserve"> &lt; </w:t>
+      </w:r>
+      <w:proofErr w:type="gramStart"/>
+      <w:r>
+        <w:t>CURDATE(</w:t>
+      </w:r>
+      <w:proofErr w:type="gramEnd"/>
+      <w:r>
+        <w:t>))</w:t>
+      </w:r>
+    </w:p>
+    <w:p>
+      <w:pPr>
+        <w:pStyle w:val="ListParagraph"/>
+        <w:rPr>
+          <w:lang w:val="en-GB"/>
+        </w:rPr>
+      </w:pPr>
+      <w:r>
+        <w:rPr>
+          <w:noProof/>
+        </w:rPr>
+        <w:drawing>
+          <wp:inline distT="0" distB="0" distL="0" distR="0" wp14:anchorId="1336E230" wp14:editId="4A87A089">
+            <wp:extent cx="5731510" cy="4745990"/>
+            <wp:effectExtent l="0" t="0" r="2540" b="0"/>
+            <wp:docPr id="1646345793" name="Picture 6"/>
+            <wp:cNvGraphicFramePr>
+              <a:graphicFrameLocks xmlns:a="http://schemas.openxmlformats.org/drawingml/2006/main" noChangeAspect="1"/>
+            </wp:cNvGraphicFramePr>
+            <a:graphic xmlns:a="http://schemas.openxmlformats.org/drawingml/2006/main">
+              <a:graphicData uri="http://schemas.openxmlformats.org/drawingml/2006/picture">
+                <pic:pic xmlns:pic="http://schemas.openxmlformats.org/drawingml/2006/picture">
+                  <pic:nvPicPr>
+                    <pic:cNvPr id="0" name="Picture 17"/>
+                    <pic:cNvPicPr>
+                      <a:picLocks noChangeAspect="1" noChangeArrowheads="1"/>
+                    </pic:cNvPicPr>
+                  </pic:nvPicPr>
+                  <pic:blipFill>
+                    <a:blip r:embed="rId9">
+                      <a:extLst>
+                        <a:ext uri="{28A0092B-C50C-407E-A947-70E740481C1C}">
+                          <a14:useLocalDpi xmlns:a14="http://schemas.microsoft.com/office/drawing/2010/main" val="0"/>
+                        </a:ext>
+                      </a:extLst>
+                    </a:blip>
+                    <a:srcRect/>
+                    <a:stretch>
+                      <a:fillRect/>
+                    </a:stretch>
+                  </pic:blipFill>
+                  <pic:spPr bwMode="auto">
+                    <a:xfrm>
+                      <a:off x="0" y="0"/>
+                      <a:ext cx="5731510" cy="4745990"/>
+                    </a:xfrm>
+                    <a:prstGeom prst="rect">
+                      <a:avLst/>
+                    </a:prstGeom>
+                    <a:noFill/>
+                    <a:ln>
+                      <a:noFill/>
+                    </a:ln>
+                  </pic:spPr>
+                </pic:pic>
+              </a:graphicData>
+            </a:graphic>
+          </wp:inline>
+        </w:drawing>
+      </w:r>
+    </w:p>
+    <w:p>
+      <w:pPr>
+        <w:pStyle w:val="ListParagraph"/>
+        <w:rPr>
+          <w:lang w:val="en-GB"/>
+        </w:rPr>
+      </w:pPr>
+    </w:p>
+    <w:p>
+      <w:pPr>
+        <w:pStyle w:val="ListParagraph"/>
+        <w:rPr>
+          <w:lang w:val="en-GB"/>
+        </w:rPr>
+      </w:pPr>
+    </w:p>
+    <w:p>
+      <w:pPr>
+        <w:pStyle w:val="ListParagraph"/>
+        <w:numPr>
+          <w:ilvl w:val="0"/>
+          <w:numId w:val="1"/>
+        </w:numPr>
+        <w:rPr>
+          <w:lang w:val="en-GB"/>
+        </w:rPr>
+      </w:pPr>
+      <w:r>
+        <w:t>List books that have never been borrowed</w:t>
+      </w:r>
+    </w:p>
+    <w:p>
+      <w:pPr>
+        <w:pStyle w:val="ListParagraph"/>
+        <w:rPr>
+          <w:lang w:val="en-GB"/>
+        </w:rPr>
+      </w:pPr>
+      <w:r>
+        <w:rPr>
+          <w:noProof/>
+        </w:rPr>
+        <w:drawing>
+          <wp:inline distT="0" distB="0" distL="0" distR="0" wp14:anchorId="43D25686" wp14:editId="61D37488">
+            <wp:extent cx="5731510" cy="2671445"/>
+            <wp:effectExtent l="0" t="0" r="2540" b="0"/>
+            <wp:docPr id="1619222183" name="Picture 7"/>
+            <wp:cNvGraphicFramePr>
+              <a:graphicFrameLocks xmlns:a="http://schemas.openxmlformats.org/drawingml/2006/main" noChangeAspect="1"/>
+            </wp:cNvGraphicFramePr>
+            <a:graphic xmlns:a="http://schemas.openxmlformats.org/drawingml/2006/main">
+              <a:graphicData uri="http://schemas.openxmlformats.org/drawingml/2006/picture">
+                <pic:pic xmlns:pic="http://schemas.openxmlformats.org/drawingml/2006/picture">
+                  <pic:nvPicPr>
+                    <pic:cNvPr id="0" name="Picture 19"/>
+                    <pic:cNvPicPr>
+                      <a:picLocks noChangeAspect="1" noChangeArrowheads="1"/>
+                    </pic:cNvPicPr>
+                  </pic:nvPicPr>
+                  <pic:blipFill>
+                    <a:blip r:embed="rId10" cstate="print">
+                      <a:extLst>
+                        <a:ext uri="{28A0092B-C50C-407E-A947-70E740481C1C}">
+                          <a14:useLocalDpi xmlns:a14="http://schemas.microsoft.com/office/drawing/2010/main" val="0"/>
+                        </a:ext>
+                      </a:extLst>
+                    </a:blip>
+                    <a:srcRect/>
+                    <a:stretch>
+                      <a:fillRect/>
+                    </a:stretch>
+                  </pic:blipFill>
+                  <pic:spPr bwMode="auto">
+                    <a:xfrm>
+                      <a:off x="0" y="0"/>
+                      <a:ext cx="5731510" cy="2671445"/>
+                    </a:xfrm>
+                    <a:prstGeom prst="rect">
+                      <a:avLst/>
+                    </a:prstGeom>
+                    <a:noFill/>
+                    <a:ln>
+                      <a:noFill/>
+                    </a:ln>
+                  </pic:spPr>
+                </pic:pic>
+              </a:graphicData>
+            </a:graphic>
+          </wp:inline>
+        </w:drawing>
+      </w:r>
+    </w:p>
+    <w:p>
+      <w:pPr>
+        <w:pStyle w:val="ListParagraph"/>
+        <w:rPr>
+          <w:lang w:val="en-GB"/>
+        </w:rPr>
+      </w:pPr>
+    </w:p>
+    <w:p>
+      <w:pPr>
+        <w:pStyle w:val="ListParagraph"/>
+        <w:rPr>
+          <w:lang w:val="en-GB"/>
+        </w:rPr>
+      </w:pPr>
+    </w:p>
+    <w:p>
+      <w:pPr>
+        <w:pStyle w:val="ListParagraph"/>
+        <w:numPr>
+          <w:ilvl w:val="0"/>
+          <w:numId w:val="1"/>
+        </w:numPr>
+        <w:rPr>
+          <w:lang w:val="en-GB"/>
+        </w:rPr>
+      </w:pPr>
+      <w:r>
+        <w:lastRenderedPageBreak/>
+        <w:t>Find members with pending fines greater than $10</w:t>
+      </w:r>
+    </w:p>
+    <w:p>
+      <w:pPr>
+        <w:pStyle w:val="ListParagraph"/>
+        <w:rPr>
+          <w:lang w:val="en-GB"/>
+        </w:rPr>
+      </w:pPr>
+      <w:r>
+        <w:rPr>
+          <w:noProof/>
+        </w:rPr>
+        <w:drawing>
+          <wp:inline distT="0" distB="0" distL="0" distR="0" wp14:anchorId="09612DD3" wp14:editId="760CCEA7">
+            <wp:extent cx="5731510" cy="4005580"/>
+            <wp:effectExtent l="0" t="0" r="2540" b="0"/>
+            <wp:docPr id="349883807" name="Picture 8"/>
+            <wp:cNvGraphicFramePr>
+              <a:graphicFrameLocks xmlns:a="http://schemas.openxmlformats.org/drawingml/2006/main" noChangeAspect="1"/>
+            </wp:cNvGraphicFramePr>
+            <a:graphic xmlns:a="http://schemas.openxmlformats.org/drawingml/2006/main">
+              <a:graphicData uri="http://schemas.openxmlformats.org/drawingml/2006/picture">
+                <pic:pic xmlns:pic="http://schemas.openxmlformats.org/drawingml/2006/picture">
+                  <pic:nvPicPr>
+                    <pic:cNvPr id="0" name="Picture 21"/>
+                    <pic:cNvPicPr>
+                      <a:picLocks noChangeAspect="1" noChangeArrowheads="1"/>
+                    </pic:cNvPicPr>
+                  </pic:nvPicPr>
+                  <pic:blipFill>
+                    <a:blip r:embed="rId11">
+                      <a:extLst>
+                        <a:ext uri="{28A0092B-C50C-407E-A947-70E740481C1C}">
+                          <a14:useLocalDpi xmlns:a14="http://schemas.microsoft.com/office/drawing/2010/main" val="0"/>
+                        </a:ext>
+                      </a:extLst>
+                    </a:blip>
+                    <a:srcRect/>
+                    <a:stretch>
+                      <a:fillRect/>
+                    </a:stretch>
+                  </pic:blipFill>
+                  <pic:spPr bwMode="auto">
+                    <a:xfrm>
+                      <a:off x="0" y="0"/>
+                      <a:ext cx="5731510" cy="4005580"/>
+                    </a:xfrm>
+                    <a:prstGeom prst="rect">
+                      <a:avLst/>
+                    </a:prstGeom>
+                    <a:noFill/>
+                    <a:ln>
+                      <a:noFill/>
+                    </a:ln>
+                  </pic:spPr>
+                </pic:pic>
+              </a:graphicData>
+            </a:graphic>
+          </wp:inline>
+        </w:drawing>
+      </w:r>
+    </w:p>
+    <w:p>
+      <w:pPr>
+        <w:pStyle w:val="ListParagraph"/>
+        <w:rPr>
+          <w:lang w:val="en-GB"/>
+        </w:rPr>
+      </w:pPr>
+    </w:p>
+    <w:p>
+      <w:pPr>
+        <w:pStyle w:val="ListParagraph"/>
+        <w:rPr>
+          <w:lang w:val="en-GB"/>
+        </w:rPr>
+      </w:pPr>
+    </w:p>
+    <w:p>
+      <w:pPr>
+        <w:pStyle w:val="ListParagraph"/>
+        <w:rPr>
+          <w:lang w:val="en-GB"/>
+        </w:rPr>
+      </w:pPr>
+    </w:p>
+    <w:p>
+      <w:pPr>
+        <w:pStyle w:val="ListParagraph"/>
+        <w:numPr>
+          <w:ilvl w:val="0"/>
+          <w:numId w:val="1"/>
+        </w:numPr>
+        <w:rPr>
+          <w:lang w:val="en-GB"/>
+        </w:rPr>
+      </w:pPr>
+      <w:r>
+        <w:t>Show all books in 'Fiction' category</w:t>
+      </w:r>
+    </w:p>
+    <w:p>
+      <w:pPr>
+        <w:pStyle w:val="ListParagraph"/>
+        <w:rPr>
+          <w:lang w:val="en-GB"/>
+        </w:rPr>
+      </w:pPr>
+      <w:r>
+        <w:rPr>
+          <w:noProof/>
+        </w:rPr>
+        <w:drawing>
+          <wp:inline distT="0" distB="0" distL="0" distR="0" wp14:anchorId="272FCFA7" wp14:editId="22639839">
+            <wp:extent cx="5731510" cy="2701290"/>
+            <wp:effectExtent l="0" t="0" r="2540" b="3810"/>
+            <wp:docPr id="1167097363" name="Picture 9"/>
+            <wp:cNvGraphicFramePr>
+              <a:graphicFrameLocks xmlns:a="http://schemas.openxmlformats.org/drawingml/2006/main" noChangeAspect="1"/>
+            </wp:cNvGraphicFramePr>
+            <a:graphic xmlns:a="http://schemas.openxmlformats.org/drawingml/2006/main">
+              <a:graphicData uri="http://schemas.openxmlformats.org/drawingml/2006/picture">
+                <pic:pic xmlns:pic="http://schemas.openxmlformats.org/drawingml/2006/picture">
+                  <pic:nvPicPr>
+                    <pic:cNvPr id="0" name="Picture 23"/>
+                    <pic:cNvPicPr>
+                      <a:picLocks noChangeAspect="1" noChangeArrowheads="1"/>
+                    </pic:cNvPicPr>
+                  </pic:nvPicPr>
+                  <pic:blipFill>
+                    <a:blip r:embed="rId12" cstate="print">
+                      <a:extLst>
+                        <a:ext uri="{28A0092B-C50C-407E-A947-70E740481C1C}">
+                          <a14:useLocalDpi xmlns:a14="http://schemas.microsoft.com/office/drawing/2010/main" val="0"/>
+                        </a:ext>
+                      </a:extLst>
+                    </a:blip>
+                    <a:srcRect/>
+                    <a:stretch>
+                      <a:fillRect/>
+                    </a:stretch>
+                  </pic:blipFill>
+                  <pic:spPr bwMode="auto">
+                    <a:xfrm>
+                      <a:off x="0" y="0"/>
+                      <a:ext cx="5731510" cy="2701290"/>
+                    </a:xfrm>
+                    <a:prstGeom prst="rect">
+                      <a:avLst/>
+                    </a:prstGeom>
+                    <a:noFill/>
+                    <a:ln>
+                      <a:noFill/>
+                    </a:ln>
+                  </pic:spPr>
+                </pic:pic>
+              </a:graphicData>
+            </a:graphic>
+          </wp:inline>
+        </w:drawing>
+      </w:r>
+    </w:p>
+    <w:p>
+      <w:pPr>
+        <w:pStyle w:val="ListParagraph"/>
+        <w:rPr>
+          <w:lang w:val="en-GB"/>
+        </w:rPr>
+      </w:pPr>
+    </w:p>
+    <w:p>
+      <w:pPr>
+        <w:pStyle w:val="ListParagraph"/>
+        <w:rPr>
+          <w:lang w:val="en-GB"/>
+        </w:rPr>
+      </w:pPr>
+    </w:p>
+    <w:p>
+      <w:pPr>
+        <w:pStyle w:val="ListParagraph"/>
+        <w:rPr>
+          <w:lang w:val="en-GB"/>
+        </w:rPr>
+      </w:pPr>
+    </w:p>
+    <w:p>
+      <w:pPr>
+        <w:pStyle w:val="ListParagraph"/>
+        <w:rPr>
+          <w:lang w:val="en-GB"/>
+        </w:rPr>
+      </w:pPr>
+    </w:p>
+    <w:p>
+      <w:pPr>
+        <w:pStyle w:val="ListParagraph"/>
+        <w:numPr>
+          <w:ilvl w:val="0"/>
+          <w:numId w:val="1"/>
+        </w:numPr>
+        <w:rPr>
+          <w:lang w:val="en-GB"/>
+        </w:rPr>
+      </w:pPr>
+      <w:r>
+        <w:lastRenderedPageBreak/>
+        <w:t>Display books with less than 2 available copies</w:t>
+      </w:r>
+    </w:p>
+    <w:p>
+      <w:pPr>
+        <w:pStyle w:val="ListParagraph"/>
+        <w:rPr>
+          <w:lang w:val="en-GB"/>
+        </w:rPr>
+      </w:pPr>
+      <w:r>
+        <w:rPr>
+          <w:noProof/>
+        </w:rPr>
+        <w:drawing>
+          <wp:inline distT="0" distB="0" distL="0" distR="0" wp14:anchorId="4F994C0C" wp14:editId="21DFD10D">
+            <wp:extent cx="5731510" cy="3140075"/>
+            <wp:effectExtent l="0" t="0" r="2540" b="3175"/>
+            <wp:docPr id="222413214" name="Picture 10"/>
+            <wp:cNvGraphicFramePr>
+              <a:graphicFrameLocks xmlns:a="http://schemas.openxmlformats.org/drawingml/2006/main" noChangeAspect="1"/>
+            </wp:cNvGraphicFramePr>
+            <a:graphic xmlns:a="http://schemas.openxmlformats.org/drawingml/2006/main">
+              <a:graphicData uri="http://schemas.openxmlformats.org/drawingml/2006/picture">
+                <pic:pic xmlns:pic="http://schemas.openxmlformats.org/drawingml/2006/picture">
+                  <pic:nvPicPr>
+                    <pic:cNvPr id="0" name="Picture 25"/>
+                    <pic:cNvPicPr>
+                      <a:picLocks noChangeAspect="1" noChangeArrowheads="1"/>
+                    </pic:cNvPicPr>
+                  </pic:nvPicPr>
+                  <pic:blipFill>
+                    <a:blip r:embed="rId13" cstate="print">
+                      <a:extLst>
+                        <a:ext uri="{28A0092B-C50C-407E-A947-70E740481C1C}">
+                          <a14:useLocalDpi xmlns:a14="http://schemas.microsoft.com/office/drawing/2010/main" val="0"/>
+                        </a:ext>
+                      </a:extLst>
+                    </a:blip>
+                    <a:srcRect/>
+                    <a:stretch>
+                      <a:fillRect/>
+                    </a:stretch>
+                  </pic:blipFill>
+                  <pic:spPr bwMode="auto">
+                    <a:xfrm>
+                      <a:off x="0" y="0"/>
+                      <a:ext cx="5731510" cy="3140075"/>
+                    </a:xfrm>
+                    <a:prstGeom prst="rect">
+                      <a:avLst/>
+                    </a:prstGeom>
+                    <a:noFill/>
+                    <a:ln>
+                      <a:noFill/>
+                    </a:ln>
+                  </pic:spPr>
+                </pic:pic>
+              </a:graphicData>
+            </a:graphic>
+          </wp:inline>
+        </w:drawing>
+      </w:r>
+    </w:p>
+    <w:p>
+      <w:pPr>
+        <w:pStyle w:val="ListParagraph"/>
+        <w:rPr>
+          <w:lang w:val="en-GB"/>
+        </w:rPr>
+      </w:pPr>
+    </w:p>
+    <w:p>
+      <w:pPr>
+        <w:pStyle w:val="ListParagraph"/>
+        <w:rPr>
+          <w:lang w:val="en-GB"/>
+        </w:rPr>
+      </w:pPr>
+    </w:p>
+    <w:p>
+      <w:pPr>
+        <w:pStyle w:val="ListParagraph"/>
+        <w:numPr>
+          <w:ilvl w:val="0"/>
+          <w:numId w:val="1"/>
+        </w:numPr>
+        <w:rPr>
+          <w:lang w:val="en-GB"/>
+        </w:rPr>
+      </w:pPr>
+      <w:r>
+        <w:t>List all authors from 'USA' or 'UK'</w:t>
+      </w:r>
+    </w:p>
+    <w:p>
+      <w:pPr>
+        <w:pStyle w:val="ListParagraph"/>
+        <w:rPr>
+          <w:lang w:val="en-GB"/>
+        </w:rPr>
+      </w:pPr>
+      <w:r>
+        <w:rPr>
+          <w:noProof/>
+        </w:rPr>
+        <w:drawing>
+          <wp:inline distT="0" distB="0" distL="0" distR="0" wp14:anchorId="484D6E8E" wp14:editId="1FF8CEC9">
+            <wp:extent cx="5731510" cy="4396105"/>
+            <wp:effectExtent l="0" t="0" r="2540" b="4445"/>
+            <wp:docPr id="1326903196" name="Picture 11"/>
+            <wp:cNvGraphicFramePr>
+              <a:graphicFrameLocks xmlns:a="http://schemas.openxmlformats.org/drawingml/2006/main" noChangeAspect="1"/>
+            </wp:cNvGraphicFramePr>
+            <a:graphic xmlns:a="http://schemas.openxmlformats.org/drawingml/2006/main">
+              <a:graphicData uri="http://schemas.openxmlformats.org/drawingml/2006/picture">
+                <pic:pic xmlns:pic="http://schemas.openxmlformats.org/drawingml/2006/picture">
+                  <pic:nvPicPr>
+                    <pic:cNvPr id="0" name="Picture 27"/>
+                    <pic:cNvPicPr>
+                      <a:picLocks noChangeAspect="1" noChangeArrowheads="1"/>
+                    </pic:cNvPicPr>
+                  </pic:nvPicPr>
+                  <pic:blipFill>
+                    <a:blip r:embed="rId14">
+                      <a:extLst>
+                        <a:ext uri="{28A0092B-C50C-407E-A947-70E740481C1C}">
+                          <a14:useLocalDpi xmlns:a14="http://schemas.microsoft.com/office/drawing/2010/main" val="0"/>
+                        </a:ext>
+                      </a:extLst>
+                    </a:blip>
+                    <a:srcRect/>
+                    <a:stretch>
+                      <a:fillRect/>
+                    </a:stretch>
+                  </pic:blipFill>
+                  <pic:spPr bwMode="auto">
+                    <a:xfrm>
+                      <a:off x="0" y="0"/>
+                      <a:ext cx="5731510" cy="4396105"/>
+                    </a:xfrm>
+                    <a:prstGeom prst="rect">
+                      <a:avLst/>
+                    </a:prstGeom>
+                    <a:noFill/>
+                    <a:ln>
+                      <a:noFill/>
+                    </a:ln>
+                  </pic:spPr>
+                </pic:pic>
+              </a:graphicData>
+            </a:graphic>
+          </wp:inline>
+        </w:drawing>
+      </w:r>
+    </w:p>
+    <w:p>
+      <w:pPr>
+        <w:pStyle w:val="ListParagraph"/>
+        <w:rPr>
+          <w:lang w:val="en-GB"/>
+        </w:rPr>
+      </w:pPr>
+    </w:p>
+    <w:p>
+      <w:pPr>
+        <w:pStyle w:val="ListParagraph"/>
+        <w:numPr>
+          <w:ilvl w:val="0"/>
+          <w:numId w:val="1"/>
+        </w:numPr>
+        <w:rPr>
+          <w:lang w:val="en-GB"/>
+        </w:rPr>
+      </w:pPr>
+      <w:r>
+        <w:lastRenderedPageBreak/>
+        <w:t>Find books published by 'Penguin Random House'</w:t>
+      </w:r>
+    </w:p>
+    <w:p>
+      <w:pPr>
+        <w:pStyle w:val="ListParagraph"/>
+        <w:rPr>
+          <w:lang w:val="en-GB"/>
+        </w:rPr>
+      </w:pPr>
+      <w:r>
+        <w:rPr>
+          <w:noProof/>
+        </w:rPr>
+        <w:drawing>
+          <wp:inline distT="0" distB="0" distL="0" distR="0" wp14:anchorId="761E5F57" wp14:editId="48B9FB05">
+            <wp:extent cx="5731510" cy="2667000"/>
+            <wp:effectExtent l="0" t="0" r="2540" b="0"/>
+            <wp:docPr id="1292846532" name="Picture 12"/>
+            <wp:cNvGraphicFramePr>
+              <a:graphicFrameLocks xmlns:a="http://schemas.openxmlformats.org/drawingml/2006/main" noChangeAspect="1"/>
+            </wp:cNvGraphicFramePr>
+            <a:graphic xmlns:a="http://schemas.openxmlformats.org/drawingml/2006/main">
+              <a:graphicData uri="http://schemas.openxmlformats.org/drawingml/2006/picture">
+                <pic:pic xmlns:pic="http://schemas.openxmlformats.org/drawingml/2006/picture">
+                  <pic:nvPicPr>
+                    <pic:cNvPr id="0" name="Picture 29"/>
+                    <pic:cNvPicPr>
+                      <a:picLocks noChangeAspect="1" noChangeArrowheads="1"/>
+                    </pic:cNvPicPr>
+                  </pic:nvPicPr>
+                  <pic:blipFill>
+                    <a:blip r:embed="rId15" cstate="print">
+                      <a:extLst>
+                        <a:ext uri="{28A0092B-C50C-407E-A947-70E740481C1C}">
+                          <a14:useLocalDpi xmlns:a14="http://schemas.microsoft.com/office/drawing/2010/main" val="0"/>
+                        </a:ext>
+                      </a:extLst>
+                    </a:blip>
+                    <a:srcRect/>
+                    <a:stretch>
+                      <a:fillRect/>
+                    </a:stretch>
+                  </pic:blipFill>
+                  <pic:spPr bwMode="auto">
+                    <a:xfrm>
+                      <a:off x="0" y="0"/>
+                      <a:ext cx="5731510" cy="2667000"/>
+                    </a:xfrm>
+                    <a:prstGeom prst="rect">
+                      <a:avLst/>
+                    </a:prstGeom>
+                    <a:noFill/>
+                    <a:ln>
+                      <a:noFill/>
+                    </a:ln>
+                  </pic:spPr>
+                </pic:pic>
+              </a:graphicData>
+            </a:graphic>
+          </wp:inline>
+        </w:drawing>
+      </w:r>
+    </w:p>
+    <w:p>
+      <w:pPr>
+        <w:pStyle w:val="ListParagraph"/>
+        <w:rPr>
+          <w:lang w:val="en-GB"/>
+        </w:rPr>
+      </w:pPr>
+    </w:p>
+    <w:p>
+      <w:pPr>
+        <w:pStyle w:val="ListParagraph"/>
+        <w:rPr>
+          <w:lang w:val="en-GB"/>
+        </w:rPr>
+      </w:pPr>
+    </w:p>
+    <w:p>
+      <w:pPr>
+        <w:pStyle w:val="ListParagraph"/>
+        <w:rPr>
+          <w:lang w:val="en-GB"/>
+        </w:rPr>
+      </w:pPr>
+    </w:p>
+    <w:p>
+      <w:pPr>
+        <w:pStyle w:val="ListParagraph"/>
+        <w:numPr>
+          <w:ilvl w:val="0"/>
+          <w:numId w:val="1"/>
+        </w:numPr>
+        <w:rPr>
+          <w:lang w:val="en-GB"/>
+        </w:rPr>
+      </w:pPr>
+      <w:r>
+        <w:t>Show borrowings from last month using BETWEEN</w:t>
+      </w:r>
+    </w:p>
+    <w:p>
+      <w:pPr>
+        <w:pStyle w:val="ListParagraph"/>
+        <w:rPr>
+          <w:lang w:val="en-GB"/>
+        </w:rPr>
+      </w:pPr>
+      <w:r>
+        <w:rPr>
+          <w:noProof/>
+        </w:rPr>
+        <w:drawing>
+          <wp:inline distT="0" distB="0" distL="0" distR="0" wp14:anchorId="1FD868FD" wp14:editId="1AF87555">
+            <wp:extent cx="5731510" cy="3022600"/>
+            <wp:effectExtent l="0" t="0" r="2540" b="6350"/>
+            <wp:docPr id="1934494909" name="Picture 13"/>
+            <wp:cNvGraphicFramePr>
+              <a:graphicFrameLocks xmlns:a="http://schemas.openxmlformats.org/drawingml/2006/main" noChangeAspect="1"/>
+            </wp:cNvGraphicFramePr>
+            <a:graphic xmlns:a="http://schemas.openxmlformats.org/drawingml/2006/main">
+              <a:graphicData uri="http://schemas.openxmlformats.org/drawingml/2006/picture">
+                <pic:pic xmlns:pic="http://schemas.openxmlformats.org/drawingml/2006/picture">
+                  <pic:nvPicPr>
+                    <pic:cNvPr id="0" name="Picture 31"/>
+                    <pic:cNvPicPr>
+                      <a:picLocks noChangeAspect="1" noChangeArrowheads="1"/>
+                    </pic:cNvPicPr>
+                  </pic:nvPicPr>
+                  <pic:blipFill>
+                    <a:blip r:embed="rId16" cstate="print">
+                      <a:extLst>
+                        <a:ext uri="{28A0092B-C50C-407E-A947-70E740481C1C}">
+                          <a14:useLocalDpi xmlns:a14="http://schemas.microsoft.com/office/drawing/2010/main" val="0"/>
+                        </a:ext>
+                      </a:extLst>
+                    </a:blip>
+                    <a:srcRect/>
+                    <a:stretch>
+                      <a:fillRect/>
+                    </a:stretch>
+                  </pic:blipFill>
+                  <pic:spPr bwMode="auto">
+                    <a:xfrm>
+                      <a:off x="0" y="0"/>
+                      <a:ext cx="5731510" cy="3022600"/>
+                    </a:xfrm>
+                    <a:prstGeom prst="rect">
+                      <a:avLst/>
+                    </a:prstGeom>
+                    <a:noFill/>
+                    <a:ln>
+                      <a:noFill/>
+                    </a:ln>
+                  </pic:spPr>
+                </pic:pic>
+              </a:graphicData>
+            </a:graphic>
+          </wp:inline>
+        </w:drawing>
+      </w:r>
+    </w:p>
     <w:sectPr>
       <w:pgSz w:w="11906" w:h="16838"/>
       <w:pgMar w:top="1440" w:right="1440" w:bottom="1440" w:left="1440" w:header="708" w:footer="708" w:gutter="0"/>
@@ -565,6 +1524,103 @@
     </w:sectPr>
   </w:body>
 </w:document>
+</file>
+
+<file path=word/numbering.xml><?xml version="1.0" encoding="utf-8"?>
+<w:numbering xmlns:wpc="http://schemas.microsoft.com/office/word/2010/wordprocessingCanvas" xmlns:cx="http://schemas.microsoft.com/office/drawing/2014/chartex" xmlns:cx1="http://schemas.microsoft.com/office/drawing/2015/9/8/chartex" xmlns:cx2="http://schemas.microsoft.com/office/drawing/2015/10/21/chartex" xmlns:cx3="http://schemas.microsoft.com/office/drawing/2016/5/9/chartex" xmlns:cx4="http://schemas.microsoft.com/office/drawing/2016/5/10/chartex" xmlns:cx5="http://schemas.microsoft.com/office/drawing/2016/5/11/chartex" xmlns:cx6="http://schemas.microsoft.com/office/drawing/2016/5/12/chartex" xmlns:cx7="http://schemas.microsoft.com/office/drawing/2016/5/13/chartex" xmlns:cx8="http://schemas.microsoft.com/office/drawing/2016/5/14/chartex" xmlns:mc="http://schemas.openxmlformats.org/markup-compatibility/2006" xmlns:aink="http://schemas.microsoft.com/office/drawing/2016/ink" xmlns:am3d="http://schemas.microsoft.com/office/drawing/2017/model3d" xmlns:o="urn:schemas-microsoft-com:office:office" xmlns:oel="http://schemas.microsoft.com/office/2019/extlst" xmlns:r="http://schemas.openxmlformats.org/officeDocument/2006/relationships" xmlns:m="http://schemas.openxmlformats.org/officeDocument/2006/math" xmlns:v="urn:schemas-microsoft-com:vml" xmlns:wp14="http://schemas.microsoft.com/office/word/2010/wordprocessingDrawing" xmlns:wp="http://schemas.openxmlformats.org/drawingml/2006/wordprocessingDrawing" xmlns:w10="urn:schemas-microsoft-com:office:word" xmlns:w="http://schemas.openxmlformats.org/wordprocessingml/2006/main" xmlns:w14="http://schemas.microsoft.com/office/word/2010/wordml" xmlns:w15="http://schemas.microsoft.com/office/word/2012/wordml" xmlns:w16cex="http://schemas.microsoft.com/office/word/2018/wordml/cex" xmlns:w16cid="http://schemas.microsoft.com/office/word/2016/wordml/cid" xmlns:w16="http://schemas.microsoft.com/office/word/2018/wordml" xmlns:w16du="http://schemas.microsoft.com/office/word/2023/wordml/word16du" xmlns:w16sdtdh="http://schemas.microsoft.com/office/word/2020/wordml/sdtdatahash" xmlns:w16sdtfl="http://schemas.microsoft.com/office/word/2024/wordml/sdtformatlock" xmlns:w16se="http://schemas.microsoft.com/office/word/2015/wordml/symex" xmlns:wpg="http://schemas.microsoft.com/office/word/2010/wordprocessingGroup" xmlns:wpi="http://schemas.microsoft.com/office/word/2010/wordprocessingInk" xmlns:wne="http://schemas.microsoft.com/office/word/2006/wordml" xmlns:wps="http://schemas.microsoft.com/office/word/2010/wordprocessingShape" mc:Ignorable="w14 w15 w16se w16cid w16 w16cex w16sdtdh w16sdtfl w16du wp14">
+  <w:abstractNum w:abstractNumId="0" w15:restartNumberingAfterBreak="0">
+    <w:nsid w:val="42282BBD"/>
+    <w:multiLevelType w:val="hybridMultilevel"/>
+    <w:tmpl w:val="5EB6F282"/>
+    <w:lvl w:ilvl="0" w:tplc="4C09000F">
+      <w:start w:val="1"/>
+      <w:numFmt w:val="decimal"/>
+      <w:lvlText w:val="%1."/>
+      <w:lvlJc w:val="left"/>
+      <w:pPr>
+        <w:ind w:left="720" w:hanging="360"/>
+      </w:pPr>
+      <w:rPr>
+        <w:rFonts w:hint="default"/>
+      </w:rPr>
+    </w:lvl>
+    <w:lvl w:ilvl="1" w:tplc="4C090019" w:tentative="1">
+      <w:start w:val="1"/>
+      <w:numFmt w:val="lowerLetter"/>
+      <w:lvlText w:val="%2."/>
+      <w:lvlJc w:val="left"/>
+      <w:pPr>
+        <w:ind w:left="1440" w:hanging="360"/>
+      </w:pPr>
+    </w:lvl>
+    <w:lvl w:ilvl="2" w:tplc="4C09001B" w:tentative="1">
+      <w:start w:val="1"/>
+      <w:numFmt w:val="lowerRoman"/>
+      <w:lvlText w:val="%3."/>
+      <w:lvlJc w:val="right"/>
+      <w:pPr>
+        <w:ind w:left="2160" w:hanging="180"/>
+      </w:pPr>
+    </w:lvl>
+    <w:lvl w:ilvl="3" w:tplc="4C09000F" w:tentative="1">
+      <w:start w:val="1"/>
+      <w:numFmt w:val="decimal"/>
+      <w:lvlText w:val="%4."/>
+      <w:lvlJc w:val="left"/>
+      <w:pPr>
+        <w:ind w:left="2880" w:hanging="360"/>
+      </w:pPr>
+    </w:lvl>
+    <w:lvl w:ilvl="4" w:tplc="4C090019" w:tentative="1">
+      <w:start w:val="1"/>
+      <w:numFmt w:val="lowerLetter"/>
+      <w:lvlText w:val="%5."/>
+      <w:lvlJc w:val="left"/>
+      <w:pPr>
+        <w:ind w:left="3600" w:hanging="360"/>
+      </w:pPr>
+    </w:lvl>
+    <w:lvl w:ilvl="5" w:tplc="4C09001B" w:tentative="1">
+      <w:start w:val="1"/>
+      <w:numFmt w:val="lowerRoman"/>
+      <w:lvlText w:val="%6."/>
+      <w:lvlJc w:val="right"/>
+      <w:pPr>
+        <w:ind w:left="4320" w:hanging="180"/>
+      </w:pPr>
+    </w:lvl>
+    <w:lvl w:ilvl="6" w:tplc="4C09000F" w:tentative="1">
+      <w:start w:val="1"/>
+      <w:numFmt w:val="decimal"/>
+      <w:lvlText w:val="%7."/>
+      <w:lvlJc w:val="left"/>
+      <w:pPr>
+        <w:ind w:left="5040" w:hanging="360"/>
+      </w:pPr>
+    </w:lvl>
+    <w:lvl w:ilvl="7" w:tplc="4C090019" w:tentative="1">
+      <w:start w:val="1"/>
+      <w:numFmt w:val="lowerLetter"/>
+      <w:lvlText w:val="%8."/>
+      <w:lvlJc w:val="left"/>
+      <w:pPr>
+        <w:ind w:left="5760" w:hanging="360"/>
+      </w:pPr>
+    </w:lvl>
+    <w:lvl w:ilvl="8" w:tplc="4C09001B" w:tentative="1">
+      <w:start w:val="1"/>
+      <w:numFmt w:val="lowerRoman"/>
+      <w:lvlText w:val="%9."/>
+      <w:lvlJc w:val="right"/>
+      <w:pPr>
+        <w:ind w:left="6480" w:hanging="180"/>
+      </w:pPr>
+    </w:lvl>
+  </w:abstractNum>
+  <w:num w:numId="1" w16cid:durableId="180289703">
+    <w:abstractNumId w:val="0"/>
+  </w:num>
+</w:numbering>
 </file>
 
 <file path=word/styles.xml><?xml version="1.0" encoding="utf-8"?>
@@ -1170,7 +2226,6 @@
   <w:style w:type="character" w:default="1" w:styleId="DefaultParagraphFont">
     <w:name w:val="Default Paragraph Font"/>
     <w:uiPriority w:val="1"/>
-    <w:semiHidden/>
     <w:unhideWhenUsed/>
   </w:style>
   <w:style w:type="table" w:default="1" w:styleId="TableNormal">

</xml_diff>

<commit_message>
Task 7: SQL Joins
</commit_message>
<xml_diff>
--- a/LMS Project/LMS.docx
+++ b/LMS Project/LMS.docx
@@ -773,15 +773,7 @@
       </w:r>
       <w:proofErr w:type="spellEnd"/>
       <w:r>
-        <w:t xml:space="preserve"> &lt; </w:t>
-      </w:r>
-      <w:proofErr w:type="gramStart"/>
-      <w:r>
-        <w:t>CURDATE(</w:t>
-      </w:r>
-      <w:proofErr w:type="gramEnd"/>
-      <w:r>
-        <w:t>))</w:t>
+        <w:t xml:space="preserve"> &lt; CURDATE())</w:t>
       </w:r>
     </w:p>
     <w:p>
@@ -1516,6 +1508,1086 @@
         </w:drawing>
       </w:r>
     </w:p>
+    <w:p>
+      <w:pPr>
+        <w:pStyle w:val="ListParagraph"/>
+        <w:rPr>
+          <w:lang w:val="en-GB"/>
+        </w:rPr>
+      </w:pPr>
+    </w:p>
+    <w:p>
+      <w:pPr>
+        <w:pStyle w:val="ListParagraph"/>
+        <w:rPr>
+          <w:lang w:val="en-GB"/>
+        </w:rPr>
+      </w:pPr>
+    </w:p>
+    <w:p>
+      <w:pPr>
+        <w:pStyle w:val="ListParagraph"/>
+        <w:rPr>
+          <w:lang w:val="en-GB"/>
+        </w:rPr>
+      </w:pPr>
+    </w:p>
+    <w:p>
+      <w:pPr>
+        <w:pStyle w:val="ListParagraph"/>
+        <w:rPr>
+          <w:lang w:val="en-GB"/>
+        </w:rPr>
+      </w:pPr>
+    </w:p>
+    <w:p>
+      <w:pPr>
+        <w:pStyle w:val="ListParagraph"/>
+        <w:rPr>
+          <w:lang w:val="en-GB"/>
+        </w:rPr>
+      </w:pPr>
+    </w:p>
+    <w:p>
+      <w:pPr>
+        <w:pStyle w:val="ListParagraph"/>
+        <w:rPr>
+          <w:lang w:val="en-GB"/>
+        </w:rPr>
+      </w:pPr>
+    </w:p>
+    <w:p>
+      <w:pPr>
+        <w:pStyle w:val="ListParagraph"/>
+        <w:rPr>
+          <w:lang w:val="en-GB"/>
+        </w:rPr>
+      </w:pPr>
+    </w:p>
+    <w:p>
+      <w:pPr>
+        <w:pStyle w:val="ListParagraph"/>
+        <w:rPr>
+          <w:lang w:val="en-GB"/>
+        </w:rPr>
+      </w:pPr>
+    </w:p>
+    <w:p>
+      <w:pPr>
+        <w:pStyle w:val="ListParagraph"/>
+        <w:rPr>
+          <w:lang w:val="en-GB"/>
+        </w:rPr>
+      </w:pPr>
+    </w:p>
+    <w:p>
+      <w:pPr>
+        <w:pStyle w:val="ListParagraph"/>
+        <w:ind w:left="0"/>
+        <w:rPr>
+          <w:b/>
+          <w:bCs/>
+        </w:rPr>
+      </w:pPr>
+      <w:r>
+        <w:rPr>
+          <w:b/>
+          <w:bCs/>
+        </w:rPr>
+        <w:lastRenderedPageBreak/>
+        <w:t>Task 7: SQL Joins</w:t>
+      </w:r>
+    </w:p>
+    <w:p>
+      <w:pPr>
+        <w:pStyle w:val="ListParagraph"/>
+        <w:ind w:left="0"/>
+        <w:rPr>
+          <w:b/>
+          <w:bCs/>
+        </w:rPr>
+      </w:pPr>
+    </w:p>
+    <w:p>
+      <w:pPr>
+        <w:pStyle w:val="ListParagraph"/>
+        <w:ind w:left="0"/>
+        <w:rPr>
+          <w:b/>
+          <w:bCs/>
+        </w:rPr>
+      </w:pPr>
+      <w:r>
+        <w:rPr>
+          <w:b/>
+          <w:bCs/>
+        </w:rPr>
+        <w:t xml:space="preserve">INNER JOIN: </w:t>
+      </w:r>
+    </w:p>
+    <w:p>
+      <w:pPr>
+        <w:pStyle w:val="ListParagraph"/>
+        <w:numPr>
+          <w:ilvl w:val="0"/>
+          <w:numId w:val="2"/>
+        </w:numPr>
+        <w:ind w:left="0"/>
+      </w:pPr>
+      <w:r>
+        <w:t xml:space="preserve">List all borrowed books with member names and book titles </w:t>
+      </w:r>
+    </w:p>
+    <w:p>
+      <w:pPr>
+        <w:pStyle w:val="ListParagraph"/>
+        <w:ind w:left="0"/>
+      </w:pPr>
+      <w:r>
+        <w:rPr>
+          <w:noProof/>
+        </w:rPr>
+        <w:drawing>
+          <wp:inline distT="0" distB="0" distL="0" distR="0" wp14:anchorId="2FAA11F2" wp14:editId="26CB57EC">
+            <wp:extent cx="5731510" cy="4350385"/>
+            <wp:effectExtent l="0" t="0" r="2540" b="0"/>
+            <wp:docPr id="616264862" name="Picture 14"/>
+            <wp:cNvGraphicFramePr>
+              <a:graphicFrameLocks xmlns:a="http://schemas.openxmlformats.org/drawingml/2006/main" noChangeAspect="1"/>
+            </wp:cNvGraphicFramePr>
+            <a:graphic xmlns:a="http://schemas.openxmlformats.org/drawingml/2006/main">
+              <a:graphicData uri="http://schemas.openxmlformats.org/drawingml/2006/picture">
+                <pic:pic xmlns:pic="http://schemas.openxmlformats.org/drawingml/2006/picture">
+                  <pic:nvPicPr>
+                    <pic:cNvPr id="0" name="Picture 33"/>
+                    <pic:cNvPicPr>
+                      <a:picLocks noChangeAspect="1" noChangeArrowheads="1"/>
+                    </pic:cNvPicPr>
+                  </pic:nvPicPr>
+                  <pic:blipFill>
+                    <a:blip r:embed="rId17">
+                      <a:extLst>
+                        <a:ext uri="{28A0092B-C50C-407E-A947-70E740481C1C}">
+                          <a14:useLocalDpi xmlns:a14="http://schemas.microsoft.com/office/drawing/2010/main" val="0"/>
+                        </a:ext>
+                      </a:extLst>
+                    </a:blip>
+                    <a:srcRect/>
+                    <a:stretch>
+                      <a:fillRect/>
+                    </a:stretch>
+                  </pic:blipFill>
+                  <pic:spPr bwMode="auto">
+                    <a:xfrm>
+                      <a:off x="0" y="0"/>
+                      <a:ext cx="5731510" cy="4350385"/>
+                    </a:xfrm>
+                    <a:prstGeom prst="rect">
+                      <a:avLst/>
+                    </a:prstGeom>
+                    <a:noFill/>
+                    <a:ln>
+                      <a:noFill/>
+                    </a:ln>
+                  </pic:spPr>
+                </pic:pic>
+              </a:graphicData>
+            </a:graphic>
+          </wp:inline>
+        </w:drawing>
+      </w:r>
+    </w:p>
+    <w:p>
+      <w:pPr>
+        <w:pStyle w:val="ListParagraph"/>
+        <w:ind w:left="0"/>
+      </w:pPr>
+    </w:p>
+    <w:p>
+      <w:pPr>
+        <w:pStyle w:val="ListParagraph"/>
+        <w:ind w:left="0"/>
+      </w:pPr>
+    </w:p>
+    <w:p>
+      <w:pPr>
+        <w:pStyle w:val="ListParagraph"/>
+        <w:ind w:left="0"/>
+      </w:pPr>
+    </w:p>
+    <w:p>
+      <w:pPr>
+        <w:pStyle w:val="ListParagraph"/>
+        <w:ind w:left="0"/>
+      </w:pPr>
+    </w:p>
+    <w:p>
+      <w:pPr>
+        <w:pStyle w:val="ListParagraph"/>
+        <w:ind w:left="0"/>
+      </w:pPr>
+    </w:p>
+    <w:p>
+      <w:pPr>
+        <w:pStyle w:val="ListParagraph"/>
+        <w:ind w:left="0"/>
+      </w:pPr>
+    </w:p>
+    <w:p>
+      <w:pPr>
+        <w:pStyle w:val="ListParagraph"/>
+        <w:ind w:left="0"/>
+      </w:pPr>
+    </w:p>
+    <w:p>
+      <w:pPr>
+        <w:pStyle w:val="ListParagraph"/>
+        <w:ind w:left="0"/>
+      </w:pPr>
+    </w:p>
+    <w:p>
+      <w:pPr>
+        <w:pStyle w:val="ListParagraph"/>
+        <w:ind w:left="0"/>
+      </w:pPr>
+    </w:p>
+    <w:p>
+      <w:pPr>
+        <w:pStyle w:val="ListParagraph"/>
+        <w:ind w:left="0"/>
+      </w:pPr>
+    </w:p>
+    <w:p>
+      <w:pPr>
+        <w:pStyle w:val="ListParagraph"/>
+        <w:ind w:left="0"/>
+      </w:pPr>
+    </w:p>
+    <w:p>
+      <w:pPr>
+        <w:pStyle w:val="ListParagraph"/>
+        <w:ind w:left="0"/>
+      </w:pPr>
+    </w:p>
+    <w:p>
+      <w:pPr>
+        <w:pStyle w:val="ListParagraph"/>
+        <w:ind w:left="0"/>
+      </w:pPr>
+    </w:p>
+    <w:p>
+      <w:pPr>
+        <w:pStyle w:val="ListParagraph"/>
+        <w:ind w:left="0"/>
+      </w:pPr>
+    </w:p>
+    <w:p>
+      <w:pPr>
+        <w:pStyle w:val="ListParagraph"/>
+        <w:ind w:left="0"/>
+      </w:pPr>
+    </w:p>
+    <w:p>
+      <w:pPr>
+        <w:pStyle w:val="ListParagraph"/>
+        <w:ind w:left="0"/>
+      </w:pPr>
+    </w:p>
+    <w:p>
+      <w:pPr>
+        <w:pStyle w:val="ListParagraph"/>
+        <w:numPr>
+          <w:ilvl w:val="0"/>
+          <w:numId w:val="2"/>
+        </w:numPr>
+        <w:ind w:left="0"/>
+      </w:pPr>
+      <w:r>
+        <w:lastRenderedPageBreak/>
+        <w:t xml:space="preserve">Show all books with their author names (handle multiple authors) </w:t>
+      </w:r>
+    </w:p>
+    <w:p>
+      <w:pPr>
+        <w:pStyle w:val="ListParagraph"/>
+        <w:ind w:left="0"/>
+      </w:pPr>
+      <w:r>
+        <w:rPr>
+          <w:noProof/>
+        </w:rPr>
+        <w:drawing>
+          <wp:inline distT="0" distB="0" distL="0" distR="0" wp14:anchorId="4E78BCA7" wp14:editId="6C108F37">
+            <wp:extent cx="5731510" cy="3949065"/>
+            <wp:effectExtent l="0" t="0" r="2540" b="0"/>
+            <wp:docPr id="1485618843" name="Picture 15"/>
+            <wp:cNvGraphicFramePr>
+              <a:graphicFrameLocks xmlns:a="http://schemas.openxmlformats.org/drawingml/2006/main" noChangeAspect="1"/>
+            </wp:cNvGraphicFramePr>
+            <a:graphic xmlns:a="http://schemas.openxmlformats.org/drawingml/2006/main">
+              <a:graphicData uri="http://schemas.openxmlformats.org/drawingml/2006/picture">
+                <pic:pic xmlns:pic="http://schemas.openxmlformats.org/drawingml/2006/picture">
+                  <pic:nvPicPr>
+                    <pic:cNvPr id="0" name="Picture 35"/>
+                    <pic:cNvPicPr>
+                      <a:picLocks noChangeAspect="1" noChangeArrowheads="1"/>
+                    </pic:cNvPicPr>
+                  </pic:nvPicPr>
+                  <pic:blipFill>
+                    <a:blip r:embed="rId18">
+                      <a:extLst>
+                        <a:ext uri="{28A0092B-C50C-407E-A947-70E740481C1C}">
+                          <a14:useLocalDpi xmlns:a14="http://schemas.microsoft.com/office/drawing/2010/main" val="0"/>
+                        </a:ext>
+                      </a:extLst>
+                    </a:blip>
+                    <a:srcRect/>
+                    <a:stretch>
+                      <a:fillRect/>
+                    </a:stretch>
+                  </pic:blipFill>
+                  <pic:spPr bwMode="auto">
+                    <a:xfrm>
+                      <a:off x="0" y="0"/>
+                      <a:ext cx="5731510" cy="3949065"/>
+                    </a:xfrm>
+                    <a:prstGeom prst="rect">
+                      <a:avLst/>
+                    </a:prstGeom>
+                    <a:noFill/>
+                    <a:ln>
+                      <a:noFill/>
+                    </a:ln>
+                  </pic:spPr>
+                </pic:pic>
+              </a:graphicData>
+            </a:graphic>
+          </wp:inline>
+        </w:drawing>
+      </w:r>
+    </w:p>
+    <w:p>
+      <w:pPr>
+        <w:pStyle w:val="ListParagraph"/>
+        <w:ind w:left="0"/>
+      </w:pPr>
+    </w:p>
+    <w:p>
+      <w:pPr>
+        <w:pStyle w:val="ListParagraph"/>
+        <w:ind w:left="0"/>
+      </w:pPr>
+    </w:p>
+    <w:p>
+      <w:pPr>
+        <w:pStyle w:val="ListParagraph"/>
+        <w:numPr>
+          <w:ilvl w:val="0"/>
+          <w:numId w:val="2"/>
+        </w:numPr>
+        <w:ind w:left="0"/>
+      </w:pPr>
+      <w:r>
+        <w:t>Display current borrowings with branch information</w:t>
+      </w:r>
+    </w:p>
+    <w:p>
+      <w:pPr>
+        <w:pStyle w:val="ListParagraph"/>
+        <w:ind w:left="0"/>
+        <w:rPr>
+          <w:lang w:val="en-GB"/>
+        </w:rPr>
+      </w:pPr>
+      <w:r>
+        <w:rPr>
+          <w:noProof/>
+        </w:rPr>
+        <w:drawing>
+          <wp:inline distT="0" distB="0" distL="0" distR="0" wp14:anchorId="4E356D68" wp14:editId="3E53079F">
+            <wp:extent cx="5731510" cy="2673985"/>
+            <wp:effectExtent l="0" t="0" r="2540" b="0"/>
+            <wp:docPr id="1117954263" name="Picture 16"/>
+            <wp:cNvGraphicFramePr>
+              <a:graphicFrameLocks xmlns:a="http://schemas.openxmlformats.org/drawingml/2006/main" noChangeAspect="1"/>
+            </wp:cNvGraphicFramePr>
+            <a:graphic xmlns:a="http://schemas.openxmlformats.org/drawingml/2006/main">
+              <a:graphicData uri="http://schemas.openxmlformats.org/drawingml/2006/picture">
+                <pic:pic xmlns:pic="http://schemas.openxmlformats.org/drawingml/2006/picture">
+                  <pic:nvPicPr>
+                    <pic:cNvPr id="0" name="Picture 37"/>
+                    <pic:cNvPicPr>
+                      <a:picLocks noChangeAspect="1" noChangeArrowheads="1"/>
+                    </pic:cNvPicPr>
+                  </pic:nvPicPr>
+                  <pic:blipFill>
+                    <a:blip r:embed="rId19" cstate="print">
+                      <a:extLst>
+                        <a:ext uri="{28A0092B-C50C-407E-A947-70E740481C1C}">
+                          <a14:useLocalDpi xmlns:a14="http://schemas.microsoft.com/office/drawing/2010/main" val="0"/>
+                        </a:ext>
+                      </a:extLst>
+                    </a:blip>
+                    <a:srcRect/>
+                    <a:stretch>
+                      <a:fillRect/>
+                    </a:stretch>
+                  </pic:blipFill>
+                  <pic:spPr bwMode="auto">
+                    <a:xfrm>
+                      <a:off x="0" y="0"/>
+                      <a:ext cx="5731510" cy="2673985"/>
+                    </a:xfrm>
+                    <a:prstGeom prst="rect">
+                      <a:avLst/>
+                    </a:prstGeom>
+                    <a:noFill/>
+                    <a:ln>
+                      <a:noFill/>
+                    </a:ln>
+                  </pic:spPr>
+                </pic:pic>
+              </a:graphicData>
+            </a:graphic>
+          </wp:inline>
+        </w:drawing>
+      </w:r>
+    </w:p>
+    <w:p>
+      <w:pPr>
+        <w:pStyle w:val="ListParagraph"/>
+        <w:ind w:left="0"/>
+        <w:rPr>
+          <w:lang w:val="en-GB"/>
+        </w:rPr>
+      </w:pPr>
+    </w:p>
+    <w:p>
+      <w:pPr>
+        <w:pStyle w:val="ListParagraph"/>
+        <w:ind w:left="0"/>
+        <w:rPr>
+          <w:lang w:val="en-GB"/>
+        </w:rPr>
+      </w:pPr>
+    </w:p>
+    <w:p>
+      <w:pPr>
+        <w:pStyle w:val="ListParagraph"/>
+        <w:ind w:left="0"/>
+        <w:rPr>
+          <w:lang w:val="en-GB"/>
+        </w:rPr>
+      </w:pPr>
+    </w:p>
+    <w:p>
+      <w:pPr>
+        <w:pStyle w:val="ListParagraph"/>
+        <w:ind w:left="0"/>
+        <w:rPr>
+          <w:lang w:val="en-GB"/>
+        </w:rPr>
+      </w:pPr>
+    </w:p>
+    <w:p>
+      <w:pPr>
+        <w:pStyle w:val="ListParagraph"/>
+        <w:ind w:left="0"/>
+        <w:rPr>
+          <w:lang w:val="en-GB"/>
+        </w:rPr>
+      </w:pPr>
+    </w:p>
+    <w:p>
+      <w:pPr>
+        <w:pStyle w:val="ListParagraph"/>
+        <w:ind w:left="0"/>
+        <w:rPr>
+          <w:lang w:val="en-GB"/>
+        </w:rPr>
+      </w:pPr>
+    </w:p>
+    <w:p>
+      <w:pPr>
+        <w:pStyle w:val="ListParagraph"/>
+        <w:ind w:left="-284"/>
+        <w:rPr>
+          <w:b/>
+          <w:bCs/>
+        </w:rPr>
+      </w:pPr>
+      <w:r>
+        <w:rPr>
+          <w:b/>
+          <w:bCs/>
+        </w:rPr>
+        <w:lastRenderedPageBreak/>
+        <w:t xml:space="preserve">LEFT JOIN: </w:t>
+      </w:r>
+    </w:p>
+    <w:p>
+      <w:pPr>
+        <w:pStyle w:val="ListParagraph"/>
+        <w:ind w:left="0"/>
+        <w:rPr>
+          <w:b/>
+          <w:bCs/>
+        </w:rPr>
+      </w:pPr>
+    </w:p>
+    <w:p>
+      <w:pPr>
+        <w:pStyle w:val="ListParagraph"/>
+        <w:numPr>
+          <w:ilvl w:val="0"/>
+          <w:numId w:val="2"/>
+        </w:numPr>
+        <w:ind w:left="567"/>
+      </w:pPr>
+      <w:r>
+        <w:t xml:space="preserve">List ALL books and show if they're currently borrowed (include books not borrowed) </w:t>
+      </w:r>
+    </w:p>
+    <w:p>
+      <w:pPr>
+        <w:pStyle w:val="ListParagraph"/>
+        <w:ind w:left="567"/>
+      </w:pPr>
+      <w:r>
+        <w:rPr>
+          <w:noProof/>
+        </w:rPr>
+        <w:drawing>
+          <wp:inline distT="0" distB="0" distL="0" distR="0" wp14:anchorId="5C45530D" wp14:editId="7A4DEA29">
+            <wp:extent cx="5731510" cy="4191635"/>
+            <wp:effectExtent l="0" t="0" r="2540" b="0"/>
+            <wp:docPr id="1913684696" name="Picture 17"/>
+            <wp:cNvGraphicFramePr>
+              <a:graphicFrameLocks xmlns:a="http://schemas.openxmlformats.org/drawingml/2006/main" noChangeAspect="1"/>
+            </wp:cNvGraphicFramePr>
+            <a:graphic xmlns:a="http://schemas.openxmlformats.org/drawingml/2006/main">
+              <a:graphicData uri="http://schemas.openxmlformats.org/drawingml/2006/picture">
+                <pic:pic xmlns:pic="http://schemas.openxmlformats.org/drawingml/2006/picture">
+                  <pic:nvPicPr>
+                    <pic:cNvPr id="0" name="Picture 39"/>
+                    <pic:cNvPicPr>
+                      <a:picLocks noChangeAspect="1" noChangeArrowheads="1"/>
+                    </pic:cNvPicPr>
+                  </pic:nvPicPr>
+                  <pic:blipFill>
+                    <a:blip r:embed="rId20">
+                      <a:extLst>
+                        <a:ext uri="{28A0092B-C50C-407E-A947-70E740481C1C}">
+                          <a14:useLocalDpi xmlns:a14="http://schemas.microsoft.com/office/drawing/2010/main" val="0"/>
+                        </a:ext>
+                      </a:extLst>
+                    </a:blip>
+                    <a:srcRect/>
+                    <a:stretch>
+                      <a:fillRect/>
+                    </a:stretch>
+                  </pic:blipFill>
+                  <pic:spPr bwMode="auto">
+                    <a:xfrm>
+                      <a:off x="0" y="0"/>
+                      <a:ext cx="5731510" cy="4191635"/>
+                    </a:xfrm>
+                    <a:prstGeom prst="rect">
+                      <a:avLst/>
+                    </a:prstGeom>
+                    <a:noFill/>
+                    <a:ln>
+                      <a:noFill/>
+                    </a:ln>
+                  </pic:spPr>
+                </pic:pic>
+              </a:graphicData>
+            </a:graphic>
+          </wp:inline>
+        </w:drawing>
+      </w:r>
+    </w:p>
+    <w:p>
+      <w:pPr>
+        <w:pStyle w:val="ListParagraph"/>
+        <w:ind w:left="567"/>
+      </w:pPr>
+    </w:p>
+    <w:p>
+      <w:pPr>
+        <w:pStyle w:val="ListParagraph"/>
+        <w:ind w:left="567"/>
+      </w:pPr>
+    </w:p>
+    <w:p>
+      <w:pPr>
+        <w:pStyle w:val="ListParagraph"/>
+        <w:ind w:left="567"/>
+      </w:pPr>
+    </w:p>
+    <w:p>
+      <w:pPr>
+        <w:pStyle w:val="ListParagraph"/>
+        <w:ind w:left="567"/>
+      </w:pPr>
+    </w:p>
+    <w:p>
+      <w:pPr>
+        <w:pStyle w:val="ListParagraph"/>
+        <w:ind w:left="567"/>
+      </w:pPr>
+    </w:p>
+    <w:p>
+      <w:pPr>
+        <w:pStyle w:val="ListParagraph"/>
+        <w:ind w:left="567"/>
+      </w:pPr>
+    </w:p>
+    <w:p>
+      <w:pPr>
+        <w:pStyle w:val="ListParagraph"/>
+        <w:ind w:left="567"/>
+      </w:pPr>
+    </w:p>
+    <w:p>
+      <w:pPr>
+        <w:pStyle w:val="ListParagraph"/>
+        <w:ind w:left="567"/>
+      </w:pPr>
+    </w:p>
+    <w:p>
+      <w:pPr>
+        <w:pStyle w:val="ListParagraph"/>
+        <w:ind w:left="567"/>
+      </w:pPr>
+    </w:p>
+    <w:p>
+      <w:pPr>
+        <w:pStyle w:val="ListParagraph"/>
+        <w:ind w:left="567"/>
+      </w:pPr>
+    </w:p>
+    <w:p>
+      <w:pPr>
+        <w:pStyle w:val="ListParagraph"/>
+        <w:ind w:left="567"/>
+      </w:pPr>
+    </w:p>
+    <w:p>
+      <w:pPr>
+        <w:pStyle w:val="ListParagraph"/>
+        <w:ind w:left="567"/>
+      </w:pPr>
+    </w:p>
+    <w:p>
+      <w:pPr>
+        <w:pStyle w:val="ListParagraph"/>
+        <w:ind w:left="567"/>
+      </w:pPr>
+    </w:p>
+    <w:p>
+      <w:pPr>
+        <w:pStyle w:val="ListParagraph"/>
+        <w:ind w:left="567"/>
+      </w:pPr>
+    </w:p>
+    <w:p>
+      <w:pPr>
+        <w:pStyle w:val="ListParagraph"/>
+        <w:ind w:left="567"/>
+      </w:pPr>
+    </w:p>
+    <w:p>
+      <w:pPr>
+        <w:pStyle w:val="ListParagraph"/>
+        <w:ind w:left="567"/>
+      </w:pPr>
+    </w:p>
+    <w:p>
+      <w:pPr>
+        <w:pStyle w:val="ListParagraph"/>
+        <w:numPr>
+          <w:ilvl w:val="0"/>
+          <w:numId w:val="2"/>
+        </w:numPr>
+        <w:ind w:left="567"/>
+      </w:pPr>
+      <w:r>
+        <w:lastRenderedPageBreak/>
+        <w:t xml:space="preserve">Show ALL members and their active borrowings (include members with no borrowings) </w:t>
+      </w:r>
+    </w:p>
+    <w:p>
+      <w:pPr>
+        <w:pStyle w:val="ListParagraph"/>
+        <w:ind w:left="567"/>
+      </w:pPr>
+      <w:r>
+        <w:rPr>
+          <w:noProof/>
+        </w:rPr>
+        <w:drawing>
+          <wp:inline distT="0" distB="0" distL="0" distR="0" wp14:anchorId="4436571E" wp14:editId="7CF1D345">
+            <wp:extent cx="5731510" cy="4036060"/>
+            <wp:effectExtent l="0" t="0" r="2540" b="2540"/>
+            <wp:docPr id="537195370" name="Picture 18"/>
+            <wp:cNvGraphicFramePr>
+              <a:graphicFrameLocks xmlns:a="http://schemas.openxmlformats.org/drawingml/2006/main" noChangeAspect="1"/>
+            </wp:cNvGraphicFramePr>
+            <a:graphic xmlns:a="http://schemas.openxmlformats.org/drawingml/2006/main">
+              <a:graphicData uri="http://schemas.openxmlformats.org/drawingml/2006/picture">
+                <pic:pic xmlns:pic="http://schemas.openxmlformats.org/drawingml/2006/picture">
+                  <pic:nvPicPr>
+                    <pic:cNvPr id="0" name="Picture 41"/>
+                    <pic:cNvPicPr>
+                      <a:picLocks noChangeAspect="1" noChangeArrowheads="1"/>
+                    </pic:cNvPicPr>
+                  </pic:nvPicPr>
+                  <pic:blipFill>
+                    <a:blip r:embed="rId21">
+                      <a:extLst>
+                        <a:ext uri="{28A0092B-C50C-407E-A947-70E740481C1C}">
+                          <a14:useLocalDpi xmlns:a14="http://schemas.microsoft.com/office/drawing/2010/main" val="0"/>
+                        </a:ext>
+                      </a:extLst>
+                    </a:blip>
+                    <a:srcRect/>
+                    <a:stretch>
+                      <a:fillRect/>
+                    </a:stretch>
+                  </pic:blipFill>
+                  <pic:spPr bwMode="auto">
+                    <a:xfrm>
+                      <a:off x="0" y="0"/>
+                      <a:ext cx="5731510" cy="4036060"/>
+                    </a:xfrm>
+                    <a:prstGeom prst="rect">
+                      <a:avLst/>
+                    </a:prstGeom>
+                    <a:noFill/>
+                    <a:ln>
+                      <a:noFill/>
+                    </a:ln>
+                  </pic:spPr>
+                </pic:pic>
+              </a:graphicData>
+            </a:graphic>
+          </wp:inline>
+        </w:drawing>
+      </w:r>
+    </w:p>
+    <w:p>
+      <w:pPr>
+        <w:pStyle w:val="ListParagraph"/>
+        <w:ind w:left="567"/>
+      </w:pPr>
+    </w:p>
+    <w:p>
+      <w:pPr>
+        <w:pStyle w:val="ListParagraph"/>
+        <w:ind w:left="567"/>
+      </w:pPr>
+    </w:p>
+    <w:p>
+      <w:pPr>
+        <w:pStyle w:val="ListParagraph"/>
+        <w:ind w:left="567"/>
+      </w:pPr>
+    </w:p>
+    <w:p>
+      <w:pPr>
+        <w:pStyle w:val="ListParagraph"/>
+        <w:ind w:left="567"/>
+      </w:pPr>
+    </w:p>
+    <w:p>
+      <w:pPr>
+        <w:pStyle w:val="ListParagraph"/>
+        <w:ind w:left="567"/>
+      </w:pPr>
+    </w:p>
+    <w:p>
+      <w:pPr>
+        <w:pStyle w:val="ListParagraph"/>
+        <w:ind w:left="567"/>
+      </w:pPr>
+    </w:p>
+    <w:p>
+      <w:pPr>
+        <w:pStyle w:val="ListParagraph"/>
+        <w:ind w:left="567"/>
+      </w:pPr>
+    </w:p>
+    <w:p>
+      <w:pPr>
+        <w:pStyle w:val="ListParagraph"/>
+        <w:ind w:left="567"/>
+      </w:pPr>
+    </w:p>
+    <w:p>
+      <w:pPr>
+        <w:pStyle w:val="ListParagraph"/>
+        <w:ind w:left="567"/>
+      </w:pPr>
+    </w:p>
+    <w:p>
+      <w:pPr>
+        <w:pStyle w:val="ListParagraph"/>
+        <w:ind w:left="567"/>
+      </w:pPr>
+    </w:p>
+    <w:p>
+      <w:pPr>
+        <w:pStyle w:val="ListParagraph"/>
+        <w:ind w:left="567"/>
+      </w:pPr>
+    </w:p>
+    <w:p>
+      <w:pPr>
+        <w:pStyle w:val="ListParagraph"/>
+        <w:ind w:left="567"/>
+      </w:pPr>
+    </w:p>
+    <w:p>
+      <w:pPr>
+        <w:pStyle w:val="ListParagraph"/>
+        <w:ind w:left="567"/>
+      </w:pPr>
+    </w:p>
+    <w:p>
+      <w:pPr>
+        <w:pStyle w:val="ListParagraph"/>
+        <w:ind w:left="567"/>
+      </w:pPr>
+    </w:p>
+    <w:p>
+      <w:pPr>
+        <w:pStyle w:val="ListParagraph"/>
+        <w:ind w:left="567"/>
+      </w:pPr>
+    </w:p>
+    <w:p>
+      <w:pPr>
+        <w:pStyle w:val="ListParagraph"/>
+        <w:ind w:left="567"/>
+      </w:pPr>
+    </w:p>
+    <w:p>
+      <w:pPr>
+        <w:pStyle w:val="ListParagraph"/>
+        <w:ind w:left="567"/>
+      </w:pPr>
+    </w:p>
+    <w:p>
+      <w:pPr>
+        <w:pStyle w:val="ListParagraph"/>
+        <w:ind w:left="567"/>
+      </w:pPr>
+    </w:p>
+    <w:p>
+      <w:pPr>
+        <w:pStyle w:val="ListParagraph"/>
+        <w:ind w:left="567"/>
+      </w:pPr>
+    </w:p>
+    <w:p>
+      <w:pPr>
+        <w:pStyle w:val="ListParagraph"/>
+        <w:ind w:left="567"/>
+      </w:pPr>
+    </w:p>
+    <w:p>
+      <w:pPr>
+        <w:pStyle w:val="ListParagraph"/>
+        <w:ind w:left="567"/>
+        <w:rPr>
+          <w:b/>
+          <w:bCs/>
+        </w:rPr>
+      </w:pPr>
+      <w:r>
+        <w:rPr>
+          <w:b/>
+          <w:bCs/>
+        </w:rPr>
+        <w:lastRenderedPageBreak/>
+        <w:t xml:space="preserve">RIGHT JOIN / FULL OUTER JOIN (if supported): </w:t>
+      </w:r>
+    </w:p>
+    <w:p>
+      <w:pPr>
+        <w:pStyle w:val="ListParagraph"/>
+        <w:ind w:left="567"/>
+        <w:rPr>
+          <w:b/>
+          <w:bCs/>
+        </w:rPr>
+      </w:pPr>
+    </w:p>
+    <w:p>
+      <w:pPr>
+        <w:pStyle w:val="ListParagraph"/>
+        <w:numPr>
+          <w:ilvl w:val="0"/>
+          <w:numId w:val="2"/>
+        </w:numPr>
+        <w:ind w:left="567"/>
+      </w:pPr>
+      <w:r>
+        <w:t>Show all categories and count of books (include categories with no books)</w:t>
+      </w:r>
+    </w:p>
+    <w:p>
+      <w:pPr>
+        <w:pStyle w:val="ListParagraph"/>
+        <w:ind w:left="567"/>
+        <w:rPr>
+          <w:lang w:val="en-GB"/>
+        </w:rPr>
+      </w:pPr>
+    </w:p>
+    <w:p>
+      <w:pPr>
+        <w:pStyle w:val="ListParagraph"/>
+        <w:ind w:left="567"/>
+        <w:rPr>
+          <w:lang w:val="en-GB"/>
+        </w:rPr>
+      </w:pPr>
+      <w:r>
+        <w:rPr>
+          <w:noProof/>
+        </w:rPr>
+        <w:drawing>
+          <wp:inline distT="0" distB="0" distL="0" distR="0" wp14:anchorId="120EA180" wp14:editId="5FF72B20">
+            <wp:extent cx="5731510" cy="3551555"/>
+            <wp:effectExtent l="0" t="0" r="2540" b="0"/>
+            <wp:docPr id="952628649" name="Picture 19"/>
+            <wp:cNvGraphicFramePr>
+              <a:graphicFrameLocks xmlns:a="http://schemas.openxmlformats.org/drawingml/2006/main" noChangeAspect="1"/>
+            </wp:cNvGraphicFramePr>
+            <a:graphic xmlns:a="http://schemas.openxmlformats.org/drawingml/2006/main">
+              <a:graphicData uri="http://schemas.openxmlformats.org/drawingml/2006/picture">
+                <pic:pic xmlns:pic="http://schemas.openxmlformats.org/drawingml/2006/picture">
+                  <pic:nvPicPr>
+                    <pic:cNvPr id="0" name="Picture 43"/>
+                    <pic:cNvPicPr>
+                      <a:picLocks noChangeAspect="1" noChangeArrowheads="1"/>
+                    </pic:cNvPicPr>
+                  </pic:nvPicPr>
+                  <pic:blipFill>
+                    <a:blip r:embed="rId22">
+                      <a:extLst>
+                        <a:ext uri="{28A0092B-C50C-407E-A947-70E740481C1C}">
+                          <a14:useLocalDpi xmlns:a14="http://schemas.microsoft.com/office/drawing/2010/main" val="0"/>
+                        </a:ext>
+                      </a:extLst>
+                    </a:blip>
+                    <a:srcRect/>
+                    <a:stretch>
+                      <a:fillRect/>
+                    </a:stretch>
+                  </pic:blipFill>
+                  <pic:spPr bwMode="auto">
+                    <a:xfrm>
+                      <a:off x="0" y="0"/>
+                      <a:ext cx="5731510" cy="3551555"/>
+                    </a:xfrm>
+                    <a:prstGeom prst="rect">
+                      <a:avLst/>
+                    </a:prstGeom>
+                    <a:noFill/>
+                    <a:ln>
+                      <a:noFill/>
+                    </a:ln>
+                  </pic:spPr>
+                </pic:pic>
+              </a:graphicData>
+            </a:graphic>
+          </wp:inline>
+        </w:drawing>
+      </w:r>
+    </w:p>
+    <w:p>
+      <w:pPr>
+        <w:pStyle w:val="ListParagraph"/>
+        <w:ind w:left="567"/>
+        <w:rPr>
+          <w:lang w:val="en-GB"/>
+        </w:rPr>
+      </w:pPr>
+    </w:p>
+    <w:p>
+      <w:pPr>
+        <w:pStyle w:val="ListParagraph"/>
+        <w:ind w:left="567"/>
+        <w:rPr>
+          <w:lang w:val="en-GB"/>
+        </w:rPr>
+      </w:pPr>
+    </w:p>
+    <w:p>
+      <w:pPr>
+        <w:pStyle w:val="ListParagraph"/>
+        <w:ind w:left="1080"/>
+        <w:rPr>
+          <w:lang w:val="en-GB"/>
+        </w:rPr>
+      </w:pPr>
+      <w:r>
+        <w:rPr>
+          <w:noProof/>
+        </w:rPr>
+        <w:drawing>
+          <wp:inline distT="0" distB="0" distL="0" distR="0" wp14:anchorId="33465E0E" wp14:editId="6E6F8AB6">
+            <wp:extent cx="5731510" cy="3926840"/>
+            <wp:effectExtent l="0" t="0" r="2540" b="0"/>
+            <wp:docPr id="1782933879" name="Picture 20"/>
+            <wp:cNvGraphicFramePr>
+              <a:graphicFrameLocks xmlns:a="http://schemas.openxmlformats.org/drawingml/2006/main" noChangeAspect="1"/>
+            </wp:cNvGraphicFramePr>
+            <a:graphic xmlns:a="http://schemas.openxmlformats.org/drawingml/2006/main">
+              <a:graphicData uri="http://schemas.openxmlformats.org/drawingml/2006/picture">
+                <pic:pic xmlns:pic="http://schemas.openxmlformats.org/drawingml/2006/picture">
+                  <pic:nvPicPr>
+                    <pic:cNvPr id="0" name="Picture 45"/>
+                    <pic:cNvPicPr>
+                      <a:picLocks noChangeAspect="1" noChangeArrowheads="1"/>
+                    </pic:cNvPicPr>
+                  </pic:nvPicPr>
+                  <pic:blipFill>
+                    <a:blip r:embed="rId23">
+                      <a:extLst>
+                        <a:ext uri="{28A0092B-C50C-407E-A947-70E740481C1C}">
+                          <a14:useLocalDpi xmlns:a14="http://schemas.microsoft.com/office/drawing/2010/main" val="0"/>
+                        </a:ext>
+                      </a:extLst>
+                    </a:blip>
+                    <a:srcRect/>
+                    <a:stretch>
+                      <a:fillRect/>
+                    </a:stretch>
+                  </pic:blipFill>
+                  <pic:spPr bwMode="auto">
+                    <a:xfrm>
+                      <a:off x="0" y="0"/>
+                      <a:ext cx="5731510" cy="3926840"/>
+                    </a:xfrm>
+                    <a:prstGeom prst="rect">
+                      <a:avLst/>
+                    </a:prstGeom>
+                    <a:noFill/>
+                    <a:ln>
+                      <a:noFill/>
+                    </a:ln>
+                  </pic:spPr>
+                </pic:pic>
+              </a:graphicData>
+            </a:graphic>
+          </wp:inline>
+        </w:drawing>
+      </w:r>
+    </w:p>
     <w:sectPr>
       <w:pgSz w:w="11906" w:h="16838"/>
       <w:pgMar w:top="1440" w:right="1440" w:bottom="1440" w:left="1440" w:header="708" w:footer="708" w:gutter="0"/>
@@ -1617,8 +2689,100 @@
       </w:pPr>
     </w:lvl>
   </w:abstractNum>
+  <w:abstractNum w:abstractNumId="1" w15:restartNumberingAfterBreak="0">
+    <w:nsid w:val="690C4FA7"/>
+    <w:multiLevelType w:val="hybridMultilevel"/>
+    <w:tmpl w:val="4E46254A"/>
+    <w:lvl w:ilvl="0" w:tplc="2AD0C3F0">
+      <w:start w:val="1"/>
+      <w:numFmt w:val="decimal"/>
+      <w:lvlText w:val="%1."/>
+      <w:lvlJc w:val="left"/>
+      <w:pPr>
+        <w:ind w:left="1080" w:hanging="360"/>
+      </w:pPr>
+      <w:rPr>
+        <w:rFonts w:hint="default"/>
+      </w:rPr>
+    </w:lvl>
+    <w:lvl w:ilvl="1" w:tplc="4C090019" w:tentative="1">
+      <w:start w:val="1"/>
+      <w:numFmt w:val="lowerLetter"/>
+      <w:lvlText w:val="%2."/>
+      <w:lvlJc w:val="left"/>
+      <w:pPr>
+        <w:ind w:left="1800" w:hanging="360"/>
+      </w:pPr>
+    </w:lvl>
+    <w:lvl w:ilvl="2" w:tplc="4C09001B" w:tentative="1">
+      <w:start w:val="1"/>
+      <w:numFmt w:val="lowerRoman"/>
+      <w:lvlText w:val="%3."/>
+      <w:lvlJc w:val="right"/>
+      <w:pPr>
+        <w:ind w:left="2520" w:hanging="180"/>
+      </w:pPr>
+    </w:lvl>
+    <w:lvl w:ilvl="3" w:tplc="4C09000F" w:tentative="1">
+      <w:start w:val="1"/>
+      <w:numFmt w:val="decimal"/>
+      <w:lvlText w:val="%4."/>
+      <w:lvlJc w:val="left"/>
+      <w:pPr>
+        <w:ind w:left="3240" w:hanging="360"/>
+      </w:pPr>
+    </w:lvl>
+    <w:lvl w:ilvl="4" w:tplc="4C090019" w:tentative="1">
+      <w:start w:val="1"/>
+      <w:numFmt w:val="lowerLetter"/>
+      <w:lvlText w:val="%5."/>
+      <w:lvlJc w:val="left"/>
+      <w:pPr>
+        <w:ind w:left="3960" w:hanging="360"/>
+      </w:pPr>
+    </w:lvl>
+    <w:lvl w:ilvl="5" w:tplc="4C09001B" w:tentative="1">
+      <w:start w:val="1"/>
+      <w:numFmt w:val="lowerRoman"/>
+      <w:lvlText w:val="%6."/>
+      <w:lvlJc w:val="right"/>
+      <w:pPr>
+        <w:ind w:left="4680" w:hanging="180"/>
+      </w:pPr>
+    </w:lvl>
+    <w:lvl w:ilvl="6" w:tplc="4C09000F" w:tentative="1">
+      <w:start w:val="1"/>
+      <w:numFmt w:val="decimal"/>
+      <w:lvlText w:val="%7."/>
+      <w:lvlJc w:val="left"/>
+      <w:pPr>
+        <w:ind w:left="5400" w:hanging="360"/>
+      </w:pPr>
+    </w:lvl>
+    <w:lvl w:ilvl="7" w:tplc="4C090019" w:tentative="1">
+      <w:start w:val="1"/>
+      <w:numFmt w:val="lowerLetter"/>
+      <w:lvlText w:val="%8."/>
+      <w:lvlJc w:val="left"/>
+      <w:pPr>
+        <w:ind w:left="6120" w:hanging="360"/>
+      </w:pPr>
+    </w:lvl>
+    <w:lvl w:ilvl="8" w:tplc="4C09001B" w:tentative="1">
+      <w:start w:val="1"/>
+      <w:numFmt w:val="lowerRoman"/>
+      <w:lvlText w:val="%9."/>
+      <w:lvlJc w:val="right"/>
+      <w:pPr>
+        <w:ind w:left="6840" w:hanging="180"/>
+      </w:pPr>
+    </w:lvl>
+  </w:abstractNum>
   <w:num w:numId="1" w16cid:durableId="180289703">
     <w:abstractNumId w:val="0"/>
+  </w:num>
+  <w:num w:numId="2" w16cid:durableId="1414745016">
+    <w:abstractNumId w:val="1"/>
   </w:num>
 </w:numbering>
 </file>

</xml_diff>